<commit_message>
added screenshots to verification/test doc
</commit_message>
<xml_diff>
--- a/sonim2/TestVerification.docx
+++ b/sonim2/TestVerification.docx
@@ -1,6 +1,6 @@
 
 <file path=word/document.xml><?xml version="1.0" encoding="utf-8"?>
-<w:document xmlns:wpc="http://schemas.microsoft.com/office/word/2010/wordprocessingCanvas" xmlns:mc="http://schemas.openxmlformats.org/markup-compatibility/2006" xmlns:o="urn:schemas-microsoft-com:office:office" xmlns:r="http://schemas.openxmlformats.org/officeDocument/2006/relationships" xmlns:m="http://schemas.openxmlformats.org/officeDocument/2006/math" xmlns:v="urn:schemas-microsoft-com:vml" xmlns:wp14="http://schemas.microsoft.com/office/word/2010/wordprocessingDrawing" xmlns:wp="http://schemas.openxmlformats.org/drawingml/2006/wordprocessingDrawing" xmlns:w10="urn:schemas-microsoft-com:office:word" xmlns:w="http://schemas.openxmlformats.org/wordprocessingml/2006/main" xmlns:w14="http://schemas.microsoft.com/office/word/2010/wordml" xmlns:wpg="http://schemas.microsoft.com/office/word/2010/wordprocessingGroup" xmlns:wpi="http://schemas.microsoft.com/office/word/2010/wordprocessingInk" xmlns:wne="http://schemas.microsoft.com/office/word/2006/wordml" xmlns:wps="http://schemas.microsoft.com/office/word/2010/wordprocessingShape" mc:Ignorable="w14 wp14">
+<w:document xmlns:ve="http://schemas.openxmlformats.org/markup-compatibility/2006" xmlns:o="urn:schemas-microsoft-com:office:office" xmlns:r="http://schemas.openxmlformats.org/officeDocument/2006/relationships" xmlns:m="http://schemas.openxmlformats.org/officeDocument/2006/math" xmlns:v="urn:schemas-microsoft-com:vml" xmlns:wp="http://schemas.openxmlformats.org/drawingml/2006/wordprocessingDrawing" xmlns:w10="urn:schemas-microsoft-com:office:word" xmlns:w="http://schemas.openxmlformats.org/wordprocessingml/2006/main" xmlns:wne="http://schemas.microsoft.com/office/word/2006/wordml">
   <w:body>
     <w:tbl>
       <w:tblPr>
@@ -13,17 +13,18 @@
           <w:insideH w:val="single" w:sz="4" w:space="0" w:color="auto"/>
           <w:insideV w:val="single" w:sz="4" w:space="0" w:color="auto"/>
         </w:tblBorders>
-        <w:tblLook w:val="01E0" w:firstRow="1" w:lastRow="1" w:firstColumn="1" w:lastColumn="1" w:noHBand="0" w:noVBand="0"/>
+        <w:tblLook w:val="01E0"/>
       </w:tblPr>
       <w:tblGrid>
-        <w:gridCol w:w="2660"/>
-        <w:gridCol w:w="3267"/>
-        <w:gridCol w:w="2935"/>
+        <w:gridCol w:w="2289"/>
+        <w:gridCol w:w="2703"/>
+        <w:gridCol w:w="2456"/>
+        <w:gridCol w:w="5620"/>
       </w:tblGrid>
       <w:tr>
         <w:tc>
           <w:tcPr>
-            <w:tcW w:w="2660" w:type="dxa"/>
+            <w:tcW w:w="2289" w:type="dxa"/>
             <w:tcBorders>
               <w:top w:val="single" w:sz="4" w:space="0" w:color="auto"/>
               <w:left w:val="single" w:sz="4" w:space="0" w:color="auto"/>
@@ -52,7 +53,7 @@
         </w:tc>
         <w:tc>
           <w:tcPr>
-            <w:tcW w:w="3267" w:type="dxa"/>
+            <w:tcW w:w="2703" w:type="dxa"/>
             <w:tcBorders>
               <w:top w:val="single" w:sz="4" w:space="0" w:color="auto"/>
               <w:left w:val="single" w:sz="4" w:space="0" w:color="auto"/>
@@ -81,7 +82,7 @@
         </w:tc>
         <w:tc>
           <w:tcPr>
-            <w:tcW w:w="2935" w:type="dxa"/>
+            <w:tcW w:w="2456" w:type="dxa"/>
             <w:tcBorders>
               <w:top w:val="single" w:sz="4" w:space="0" w:color="auto"/>
               <w:left w:val="single" w:sz="4" w:space="0" w:color="auto"/>
@@ -108,11 +109,39 @@
             </w:r>
           </w:p>
         </w:tc>
+        <w:tc>
+          <w:tcPr>
+            <w:tcW w:w="5620" w:type="dxa"/>
+            <w:tcBorders>
+              <w:top w:val="single" w:sz="4" w:space="0" w:color="auto"/>
+              <w:left w:val="single" w:sz="4" w:space="0" w:color="auto"/>
+              <w:bottom w:val="single" w:sz="4" w:space="0" w:color="auto"/>
+              <w:right w:val="single" w:sz="4" w:space="0" w:color="auto"/>
+            </w:tcBorders>
+          </w:tcPr>
+          <w:p>
+            <w:pPr>
+              <w:rPr>
+                <w:rFonts w:eastAsia="Malgun Gothic" w:hint="eastAsia"/>
+                <w:b/>
+                <w:lang w:eastAsia="ko-KR"/>
+              </w:rPr>
+            </w:pPr>
+            <w:r>
+              <w:rPr>
+                <w:rFonts w:eastAsia="Malgun Gothic"/>
+                <w:b/>
+                <w:lang w:eastAsia="ko-KR"/>
+              </w:rPr>
+              <w:t>Verification</w:t>
+            </w:r>
+          </w:p>
+        </w:tc>
       </w:tr>
       <w:tr>
         <w:tc>
           <w:tcPr>
-            <w:tcW w:w="2660" w:type="dxa"/>
+            <w:tcW w:w="2289" w:type="dxa"/>
             <w:tcBorders>
               <w:top w:val="single" w:sz="4" w:space="0" w:color="auto"/>
               <w:left w:val="single" w:sz="4" w:space="0" w:color="auto"/>
@@ -166,7 +195,7 @@
         </w:tc>
         <w:tc>
           <w:tcPr>
-            <w:tcW w:w="3267" w:type="dxa"/>
+            <w:tcW w:w="2703" w:type="dxa"/>
             <w:tcBorders>
               <w:top w:val="single" w:sz="4" w:space="0" w:color="auto"/>
               <w:left w:val="single" w:sz="4" w:space="0" w:color="auto"/>
@@ -192,25 +221,107 @@
         </w:tc>
         <w:tc>
           <w:tcPr>
-            <w:tcW w:w="2935" w:type="dxa"/>
-            <w:tcBorders>
-              <w:top w:val="single" w:sz="4" w:space="0" w:color="auto"/>
-              <w:left w:val="single" w:sz="4" w:space="0" w:color="auto"/>
-              <w:bottom w:val="single" w:sz="4" w:space="0" w:color="auto"/>
-              <w:right w:val="single" w:sz="4" w:space="0" w:color="auto"/>
-            </w:tcBorders>
-          </w:tcPr>
-          <w:p>
-            <w:pPr>
-              <w:rPr>
-                <w:lang w:val="en-CA" w:eastAsia="ko-KR"/>
-              </w:rPr>
-            </w:pPr>
-            <w:r>
-              <w:rPr>
-                <w:lang w:val="en-CA" w:eastAsia="ko-KR"/>
-              </w:rPr>
-              <w:t>Available Language on the configurator is now changed to French. All the text, display messages, and error messages are written in English.</w:t>
+            <w:tcW w:w="2456" w:type="dxa"/>
+            <w:tcBorders>
+              <w:top w:val="single" w:sz="4" w:space="0" w:color="auto"/>
+              <w:left w:val="single" w:sz="4" w:space="0" w:color="auto"/>
+              <w:bottom w:val="single" w:sz="4" w:space="0" w:color="auto"/>
+              <w:right w:val="single" w:sz="4" w:space="0" w:color="auto"/>
+            </w:tcBorders>
+          </w:tcPr>
+          <w:p>
+            <w:pPr>
+              <w:rPr>
+                <w:lang w:val="en-CA" w:eastAsia="ko-KR"/>
+              </w:rPr>
+            </w:pPr>
+            <w:r>
+              <w:rPr>
+                <w:lang w:val="en-CA" w:eastAsia="ko-KR"/>
+              </w:rPr>
+              <w:t xml:space="preserve">Available Language on the </w:t>
+            </w:r>
+            <w:proofErr w:type="spellStart"/>
+            <w:r>
+              <w:rPr>
+                <w:lang w:val="en-CA" w:eastAsia="ko-KR"/>
+              </w:rPr>
+              <w:t>configurator</w:t>
+            </w:r>
+            <w:proofErr w:type="spellEnd"/>
+            <w:r>
+              <w:rPr>
+                <w:lang w:val="en-CA" w:eastAsia="ko-KR"/>
+              </w:rPr>
+              <w:t xml:space="preserve"> is now changed to French. All the text, display messages, and error messages are written in English.</w:t>
+            </w:r>
+          </w:p>
+        </w:tc>
+        <w:tc>
+          <w:tcPr>
+            <w:tcW w:w="5620" w:type="dxa"/>
+            <w:tcBorders>
+              <w:top w:val="single" w:sz="4" w:space="0" w:color="auto"/>
+              <w:left w:val="single" w:sz="4" w:space="0" w:color="auto"/>
+              <w:bottom w:val="single" w:sz="4" w:space="0" w:color="auto"/>
+              <w:right w:val="single" w:sz="4" w:space="0" w:color="auto"/>
+            </w:tcBorders>
+          </w:tcPr>
+          <w:p>
+            <w:pPr>
+              <w:rPr>
+                <w:lang w:val="en-CA" w:eastAsia="ko-KR"/>
+              </w:rPr>
+            </w:pPr>
+            <w:r>
+              <w:rPr>
+                <w:noProof/>
+              </w:rPr>
+              <w:drawing>
+                <wp:inline distT="0" distB="0" distL="0" distR="0">
+                  <wp:extent cx="2266950" cy="1047750"/>
+                  <wp:effectExtent l="19050" t="0" r="0" b="0"/>
+                  <wp:docPr id="7" name="Picture 7"/>
+                  <wp:cNvGraphicFramePr>
+                    <a:graphicFrameLocks xmlns:a="http://schemas.openxmlformats.org/drawingml/2006/main" noChangeAspect="1"/>
+                  </wp:cNvGraphicFramePr>
+                  <a:graphic xmlns:a="http://schemas.openxmlformats.org/drawingml/2006/main">
+                    <a:graphicData uri="http://schemas.openxmlformats.org/drawingml/2006/picture">
+                      <pic:pic xmlns:pic="http://schemas.openxmlformats.org/drawingml/2006/picture">
+                        <pic:nvPicPr>
+                          <pic:cNvPr id="0" name="Picture 7"/>
+                          <pic:cNvPicPr>
+                            <a:picLocks noChangeAspect="1" noChangeArrowheads="1"/>
+                          </pic:cNvPicPr>
+                        </pic:nvPicPr>
+                        <pic:blipFill>
+                          <a:blip r:embed="rId4" cstate="print"/>
+                          <a:srcRect/>
+                          <a:stretch>
+                            <a:fillRect/>
+                          </a:stretch>
+                        </pic:blipFill>
+                        <pic:spPr bwMode="auto">
+                          <a:xfrm>
+                            <a:off x="0" y="0"/>
+                            <a:ext cx="2266950" cy="1047750"/>
+                          </a:xfrm>
+                          <a:prstGeom prst="rect">
+                            <a:avLst/>
+                          </a:prstGeom>
+                          <a:noFill/>
+                          <a:ln w="9525">
+                            <a:noFill/>
+                            <a:miter lim="800000"/>
+                            <a:headEnd/>
+                            <a:tailEnd/>
+                          </a:ln>
+                        </pic:spPr>
+                      </pic:pic>
+                    </a:graphicData>
+                  </a:graphic>
+                </wp:inline>
+              </w:drawing>
             </w:r>
           </w:p>
         </w:tc>
@@ -218,7 +329,7 @@
       <w:tr>
         <w:tc>
           <w:tcPr>
-            <w:tcW w:w="2660" w:type="dxa"/>
+            <w:tcW w:w="2289" w:type="dxa"/>
             <w:tcBorders>
               <w:top w:val="single" w:sz="4" w:space="0" w:color="auto"/>
               <w:left w:val="single" w:sz="4" w:space="0" w:color="auto"/>
@@ -272,7 +383,7 @@
         </w:tc>
         <w:tc>
           <w:tcPr>
-            <w:tcW w:w="3267" w:type="dxa"/>
+            <w:tcW w:w="2703" w:type="dxa"/>
             <w:tcBorders>
               <w:top w:val="single" w:sz="4" w:space="0" w:color="auto"/>
               <w:left w:val="single" w:sz="4" w:space="0" w:color="auto"/>
@@ -298,49 +409,107 @@
         </w:tc>
         <w:tc>
           <w:tcPr>
-            <w:tcW w:w="2935" w:type="dxa"/>
-            <w:tcBorders>
-              <w:top w:val="single" w:sz="4" w:space="0" w:color="auto"/>
-              <w:left w:val="single" w:sz="4" w:space="0" w:color="auto"/>
-              <w:bottom w:val="single" w:sz="4" w:space="0" w:color="auto"/>
-              <w:right w:val="single" w:sz="4" w:space="0" w:color="auto"/>
-            </w:tcBorders>
-          </w:tcPr>
-          <w:p>
-            <w:pPr>
-              <w:rPr>
-                <w:lang w:val="en-CA" w:eastAsia="ko-KR"/>
-              </w:rPr>
-            </w:pPr>
-            <w:r>
-              <w:rPr>
-                <w:lang w:val="en-CA" w:eastAsia="ko-KR"/>
-              </w:rPr>
-              <w:t xml:space="preserve">Available Language on the configurator is now changed to </w:t>
-            </w:r>
-            <w:r>
-              <w:rPr>
-                <w:lang w:val="en-CA" w:eastAsia="ko-KR"/>
-              </w:rPr>
-              <w:t>English</w:t>
-            </w:r>
-            <w:r>
-              <w:rPr>
-                <w:lang w:val="en-CA" w:eastAsia="ko-KR"/>
-              </w:rPr>
-              <w:t xml:space="preserve">. All the text, display messages, and error messages are written in </w:t>
-            </w:r>
-            <w:r>
-              <w:rPr>
-                <w:lang w:val="en-CA" w:eastAsia="ko-KR"/>
-              </w:rPr>
-              <w:t>French</w:t>
-            </w:r>
-            <w:r>
-              <w:rPr>
-                <w:lang w:val="en-CA" w:eastAsia="ko-KR"/>
-              </w:rPr>
-              <w:t>.</w:t>
+            <w:tcW w:w="2456" w:type="dxa"/>
+            <w:tcBorders>
+              <w:top w:val="single" w:sz="4" w:space="0" w:color="auto"/>
+              <w:left w:val="single" w:sz="4" w:space="0" w:color="auto"/>
+              <w:bottom w:val="single" w:sz="4" w:space="0" w:color="auto"/>
+              <w:right w:val="single" w:sz="4" w:space="0" w:color="auto"/>
+            </w:tcBorders>
+          </w:tcPr>
+          <w:p>
+            <w:pPr>
+              <w:rPr>
+                <w:lang w:val="en-CA" w:eastAsia="ko-KR"/>
+              </w:rPr>
+            </w:pPr>
+            <w:r>
+              <w:rPr>
+                <w:lang w:val="en-CA" w:eastAsia="ko-KR"/>
+              </w:rPr>
+              <w:t xml:space="preserve">Available Language on the </w:t>
+            </w:r>
+            <w:proofErr w:type="spellStart"/>
+            <w:r>
+              <w:rPr>
+                <w:lang w:val="en-CA" w:eastAsia="ko-KR"/>
+              </w:rPr>
+              <w:t>configurator</w:t>
+            </w:r>
+            <w:proofErr w:type="spellEnd"/>
+            <w:r>
+              <w:rPr>
+                <w:lang w:val="en-CA" w:eastAsia="ko-KR"/>
+              </w:rPr>
+              <w:t xml:space="preserve"> is now changed to English. All the text, display messages, and error messages are written in French.</w:t>
+            </w:r>
+          </w:p>
+        </w:tc>
+        <w:tc>
+          <w:tcPr>
+            <w:tcW w:w="5620" w:type="dxa"/>
+            <w:tcBorders>
+              <w:top w:val="single" w:sz="4" w:space="0" w:color="auto"/>
+              <w:left w:val="single" w:sz="4" w:space="0" w:color="auto"/>
+              <w:bottom w:val="single" w:sz="4" w:space="0" w:color="auto"/>
+              <w:right w:val="single" w:sz="4" w:space="0" w:color="auto"/>
+            </w:tcBorders>
+          </w:tcPr>
+          <w:p>
+            <w:pPr>
+              <w:rPr>
+                <w:lang w:val="en-CA" w:eastAsia="ko-KR"/>
+              </w:rPr>
+            </w:pPr>
+            <w:r>
+              <w:rPr>
+                <w:noProof/>
+              </w:rPr>
+              <w:drawing>
+                <wp:inline distT="0" distB="0" distL="0" distR="0">
+                  <wp:extent cx="2276475" cy="1038225"/>
+                  <wp:effectExtent l="19050" t="0" r="9525" b="0"/>
+                  <wp:docPr id="10" name="Picture 10"/>
+                  <wp:cNvGraphicFramePr>
+                    <a:graphicFrameLocks xmlns:a="http://schemas.openxmlformats.org/drawingml/2006/main" noChangeAspect="1"/>
+                  </wp:cNvGraphicFramePr>
+                  <a:graphic xmlns:a="http://schemas.openxmlformats.org/drawingml/2006/main">
+                    <a:graphicData uri="http://schemas.openxmlformats.org/drawingml/2006/picture">
+                      <pic:pic xmlns:pic="http://schemas.openxmlformats.org/drawingml/2006/picture">
+                        <pic:nvPicPr>
+                          <pic:cNvPr id="0" name="Picture 10"/>
+                          <pic:cNvPicPr>
+                            <a:picLocks noChangeAspect="1" noChangeArrowheads="1"/>
+                          </pic:cNvPicPr>
+                        </pic:nvPicPr>
+                        <pic:blipFill>
+                          <a:blip r:embed="rId5" cstate="print"/>
+                          <a:srcRect/>
+                          <a:stretch>
+                            <a:fillRect/>
+                          </a:stretch>
+                        </pic:blipFill>
+                        <pic:spPr bwMode="auto">
+                          <a:xfrm>
+                            <a:off x="0" y="0"/>
+                            <a:ext cx="2276475" cy="1038225"/>
+                          </a:xfrm>
+                          <a:prstGeom prst="rect">
+                            <a:avLst/>
+                          </a:prstGeom>
+                          <a:noFill/>
+                          <a:ln w="9525">
+                            <a:noFill/>
+                            <a:miter lim="800000"/>
+                            <a:headEnd/>
+                            <a:tailEnd/>
+                          </a:ln>
+                        </pic:spPr>
+                      </pic:pic>
+                    </a:graphicData>
+                  </a:graphic>
+                </wp:inline>
+              </w:drawing>
             </w:r>
           </w:p>
         </w:tc>
@@ -348,33 +517,34 @@
       <w:tr>
         <w:tc>
           <w:tcPr>
-            <w:tcW w:w="2660" w:type="dxa"/>
-            <w:tcBorders>
-              <w:top w:val="single" w:sz="4" w:space="0" w:color="auto"/>
-              <w:left w:val="single" w:sz="4" w:space="0" w:color="auto"/>
-              <w:bottom w:val="single" w:sz="4" w:space="0" w:color="auto"/>
-              <w:right w:val="single" w:sz="4" w:space="0" w:color="auto"/>
-            </w:tcBorders>
-          </w:tcPr>
-          <w:p>
-            <w:pPr>
-              <w:rPr>
-                <w:rFonts w:eastAsia="Malgun Gothic"/>
-                <w:lang w:val="en-CA" w:eastAsia="ko-KR"/>
-              </w:rPr>
-            </w:pPr>
-            <w:r>
-              <w:rPr>
-                <w:rFonts w:eastAsia="Malgun Gothic"/>
-                <w:lang w:val="en-CA" w:eastAsia="ko-KR"/>
-              </w:rPr>
+            <w:tcW w:w="2289" w:type="dxa"/>
+            <w:tcBorders>
+              <w:top w:val="single" w:sz="4" w:space="0" w:color="auto"/>
+              <w:left w:val="single" w:sz="4" w:space="0" w:color="auto"/>
+              <w:bottom w:val="single" w:sz="4" w:space="0" w:color="auto"/>
+              <w:right w:val="single" w:sz="4" w:space="0" w:color="auto"/>
+            </w:tcBorders>
+          </w:tcPr>
+          <w:p>
+            <w:pPr>
+              <w:rPr>
+                <w:rFonts w:eastAsia="Malgun Gothic"/>
+                <w:lang w:val="en-CA" w:eastAsia="ko-KR"/>
+              </w:rPr>
+            </w:pPr>
+            <w:r>
+              <w:rPr>
+                <w:rFonts w:eastAsia="Malgun Gothic"/>
+                <w:lang w:val="en-CA" w:eastAsia="ko-KR"/>
+              </w:rPr>
+              <w:lastRenderedPageBreak/>
               <w:t>The user wants to login with valid credentials</w:t>
             </w:r>
           </w:p>
         </w:tc>
         <w:tc>
           <w:tcPr>
-            <w:tcW w:w="3267" w:type="dxa"/>
+            <w:tcW w:w="2703" w:type="dxa"/>
             <w:tcBorders>
               <w:top w:val="single" w:sz="4" w:space="0" w:color="auto"/>
               <w:left w:val="single" w:sz="4" w:space="0" w:color="auto"/>
@@ -414,7 +584,7 @@
         </w:tc>
         <w:tc>
           <w:tcPr>
-            <w:tcW w:w="2935" w:type="dxa"/>
+            <w:tcW w:w="2456" w:type="dxa"/>
             <w:tcBorders>
               <w:top w:val="single" w:sz="4" w:space="0" w:color="auto"/>
               <w:left w:val="single" w:sz="4" w:space="0" w:color="auto"/>
@@ -433,6 +603,74 @@
                 <w:lang w:val="en-CA" w:eastAsia="ko-KR"/>
               </w:rPr>
               <w:t>Login succeeded, all the buttons and features are now functional.</w:t>
+            </w:r>
+          </w:p>
+        </w:tc>
+        <w:tc>
+          <w:tcPr>
+            <w:tcW w:w="5620" w:type="dxa"/>
+            <w:tcBorders>
+              <w:top w:val="single" w:sz="4" w:space="0" w:color="auto"/>
+              <w:left w:val="single" w:sz="4" w:space="0" w:color="auto"/>
+              <w:bottom w:val="single" w:sz="4" w:space="0" w:color="auto"/>
+              <w:right w:val="single" w:sz="4" w:space="0" w:color="auto"/>
+            </w:tcBorders>
+          </w:tcPr>
+          <w:p>
+            <w:pPr>
+              <w:rPr>
+                <w:lang w:val="en-CA" w:eastAsia="ko-KR"/>
+              </w:rPr>
+            </w:pPr>
+            <w:r>
+              <w:rPr>
+                <w:noProof/>
+              </w:rPr>
+              <w:drawing>
+                <wp:inline distT="0" distB="0" distL="0" distR="0">
+                  <wp:extent cx="2276475" cy="2524125"/>
+                  <wp:effectExtent l="19050" t="0" r="9525" b="0"/>
+                  <wp:docPr id="13" name="Picture 13"/>
+                  <wp:cNvGraphicFramePr>
+                    <a:graphicFrameLocks xmlns:a="http://schemas.openxmlformats.org/drawingml/2006/main" noChangeAspect="1"/>
+                  </wp:cNvGraphicFramePr>
+                  <a:graphic xmlns:a="http://schemas.openxmlformats.org/drawingml/2006/main">
+                    <a:graphicData uri="http://schemas.openxmlformats.org/drawingml/2006/picture">
+                      <pic:pic xmlns:pic="http://schemas.openxmlformats.org/drawingml/2006/picture">
+                        <pic:nvPicPr>
+                          <pic:cNvPr id="0" name="Picture 13"/>
+                          <pic:cNvPicPr>
+                            <a:picLocks noChangeAspect="1" noChangeArrowheads="1"/>
+                          </pic:cNvPicPr>
+                        </pic:nvPicPr>
+                        <pic:blipFill>
+                          <a:blip r:embed="rId6" cstate="print"/>
+                          <a:srcRect/>
+                          <a:stretch>
+                            <a:fillRect/>
+                          </a:stretch>
+                        </pic:blipFill>
+                        <pic:spPr bwMode="auto">
+                          <a:xfrm>
+                            <a:off x="0" y="0"/>
+                            <a:ext cx="2276475" cy="2524125"/>
+                          </a:xfrm>
+                          <a:prstGeom prst="rect">
+                            <a:avLst/>
+                          </a:prstGeom>
+                          <a:noFill/>
+                          <a:ln w="9525">
+                            <a:noFill/>
+                            <a:miter lim="800000"/>
+                            <a:headEnd/>
+                            <a:tailEnd/>
+                          </a:ln>
+                        </pic:spPr>
+                      </pic:pic>
+                    </a:graphicData>
+                  </a:graphic>
+                </wp:inline>
+              </w:drawing>
             </w:r>
           </w:p>
         </w:tc>
@@ -440,7 +678,7 @@
       <w:tr>
         <w:tc>
           <w:tcPr>
-            <w:tcW w:w="2660" w:type="dxa"/>
+            <w:tcW w:w="2289" w:type="dxa"/>
             <w:tcBorders>
               <w:top w:val="single" w:sz="4" w:space="0" w:color="auto"/>
               <w:left w:val="single" w:sz="4" w:space="0" w:color="auto"/>
@@ -466,7 +704,7 @@
         </w:tc>
         <w:tc>
           <w:tcPr>
-            <w:tcW w:w="3267" w:type="dxa"/>
+            <w:tcW w:w="2703" w:type="dxa"/>
             <w:tcBorders>
               <w:top w:val="single" w:sz="4" w:space="0" w:color="auto"/>
               <w:left w:val="single" w:sz="4" w:space="0" w:color="auto"/>
@@ -492,67 +730,181 @@
         </w:tc>
         <w:tc>
           <w:tcPr>
-            <w:tcW w:w="2935" w:type="dxa"/>
-            <w:tcBorders>
-              <w:top w:val="single" w:sz="4" w:space="0" w:color="auto"/>
-              <w:left w:val="single" w:sz="4" w:space="0" w:color="auto"/>
-              <w:bottom w:val="single" w:sz="4" w:space="0" w:color="auto"/>
-              <w:right w:val="single" w:sz="4" w:space="0" w:color="auto"/>
-            </w:tcBorders>
-          </w:tcPr>
-          <w:p>
-            <w:pPr>
-              <w:rPr>
-                <w:lang w:val="en-CA" w:eastAsia="ko-KR"/>
-              </w:rPr>
-            </w:pPr>
-            <w:r>
-              <w:rPr>
-                <w:lang w:val="en-CA" w:eastAsia="ko-KR"/>
-              </w:rPr>
-              <w:t>Error message is displayed to hint invalid credentials entered</w:t>
-            </w:r>
-            <w:r>
-              <w:rPr>
-                <w:lang w:val="en-CA" w:eastAsia="ko-KR"/>
-              </w:rPr>
-              <w:t>, failed to login</w:t>
+            <w:tcW w:w="2456" w:type="dxa"/>
+            <w:tcBorders>
+              <w:top w:val="single" w:sz="4" w:space="0" w:color="auto"/>
+              <w:left w:val="single" w:sz="4" w:space="0" w:color="auto"/>
+              <w:bottom w:val="single" w:sz="4" w:space="0" w:color="auto"/>
+              <w:right w:val="single" w:sz="4" w:space="0" w:color="auto"/>
+            </w:tcBorders>
+          </w:tcPr>
+          <w:p>
+            <w:pPr>
+              <w:rPr>
+                <w:lang w:val="en-CA" w:eastAsia="ko-KR"/>
+              </w:rPr>
+            </w:pPr>
+            <w:r>
+              <w:rPr>
+                <w:lang w:val="en-CA" w:eastAsia="ko-KR"/>
+              </w:rPr>
+              <w:t>Error message is displayed to hint invalid credentials entered, failed to login</w:t>
             </w:r>
             <w:bookmarkStart w:id="0" w:name="_GoBack"/>
             <w:bookmarkEnd w:id="0"/>
           </w:p>
         </w:tc>
+        <w:tc>
+          <w:tcPr>
+            <w:tcW w:w="5620" w:type="dxa"/>
+            <w:tcBorders>
+              <w:top w:val="single" w:sz="4" w:space="0" w:color="auto"/>
+              <w:left w:val="single" w:sz="4" w:space="0" w:color="auto"/>
+              <w:bottom w:val="single" w:sz="4" w:space="0" w:color="auto"/>
+              <w:right w:val="single" w:sz="4" w:space="0" w:color="auto"/>
+            </w:tcBorders>
+          </w:tcPr>
+          <w:p>
+            <w:pPr>
+              <w:rPr>
+                <w:lang w:val="en-CA" w:eastAsia="ko-KR"/>
+              </w:rPr>
+            </w:pPr>
+            <w:r>
+              <w:rPr>
+                <w:noProof/>
+              </w:rPr>
+              <w:drawing>
+                <wp:inline distT="0" distB="0" distL="0" distR="0">
+                  <wp:extent cx="1657257" cy="1409700"/>
+                  <wp:effectExtent l="19050" t="0" r="93" b="0"/>
+                  <wp:docPr id="1" name="Picture 1"/>
+                  <wp:cNvGraphicFramePr>
+                    <a:graphicFrameLocks xmlns:a="http://schemas.openxmlformats.org/drawingml/2006/main" noChangeAspect="1"/>
+                  </wp:cNvGraphicFramePr>
+                  <a:graphic xmlns:a="http://schemas.openxmlformats.org/drawingml/2006/main">
+                    <a:graphicData uri="http://schemas.openxmlformats.org/drawingml/2006/picture">
+                      <pic:pic xmlns:pic="http://schemas.openxmlformats.org/drawingml/2006/picture">
+                        <pic:nvPicPr>
+                          <pic:cNvPr id="0" name="Picture 1"/>
+                          <pic:cNvPicPr>
+                            <a:picLocks noChangeAspect="1" noChangeArrowheads="1"/>
+                          </pic:cNvPicPr>
+                        </pic:nvPicPr>
+                        <pic:blipFill>
+                          <a:blip r:embed="rId7" cstate="print"/>
+                          <a:srcRect/>
+                          <a:stretch>
+                            <a:fillRect/>
+                          </a:stretch>
+                        </pic:blipFill>
+                        <pic:spPr bwMode="auto">
+                          <a:xfrm>
+                            <a:off x="0" y="0"/>
+                            <a:ext cx="1657257" cy="1409700"/>
+                          </a:xfrm>
+                          <a:prstGeom prst="rect">
+                            <a:avLst/>
+                          </a:prstGeom>
+                          <a:noFill/>
+                          <a:ln w="9525">
+                            <a:noFill/>
+                            <a:miter lim="800000"/>
+                            <a:headEnd/>
+                            <a:tailEnd/>
+                          </a:ln>
+                        </pic:spPr>
+                      </pic:pic>
+                    </a:graphicData>
+                  </a:graphic>
+                </wp:inline>
+              </w:drawing>
+            </w:r>
+            <w:r>
+              <w:rPr>
+                <w:noProof/>
+              </w:rPr>
+              <w:lastRenderedPageBreak/>
+              <w:drawing>
+                <wp:inline distT="0" distB="0" distL="0" distR="0">
+                  <wp:extent cx="1752600" cy="1993300"/>
+                  <wp:effectExtent l="19050" t="0" r="0" b="0"/>
+                  <wp:docPr id="4" name="Picture 4"/>
+                  <wp:cNvGraphicFramePr>
+                    <a:graphicFrameLocks xmlns:a="http://schemas.openxmlformats.org/drawingml/2006/main" noChangeAspect="1"/>
+                  </wp:cNvGraphicFramePr>
+                  <a:graphic xmlns:a="http://schemas.openxmlformats.org/drawingml/2006/main">
+                    <a:graphicData uri="http://schemas.openxmlformats.org/drawingml/2006/picture">
+                      <pic:pic xmlns:pic="http://schemas.openxmlformats.org/drawingml/2006/picture">
+                        <pic:nvPicPr>
+                          <pic:cNvPr id="0" name="Picture 4"/>
+                          <pic:cNvPicPr>
+                            <a:picLocks noChangeAspect="1" noChangeArrowheads="1"/>
+                          </pic:cNvPicPr>
+                        </pic:nvPicPr>
+                        <pic:blipFill>
+                          <a:blip r:embed="rId8" cstate="print"/>
+                          <a:srcRect/>
+                          <a:stretch>
+                            <a:fillRect/>
+                          </a:stretch>
+                        </pic:blipFill>
+                        <pic:spPr bwMode="auto">
+                          <a:xfrm>
+                            <a:off x="0" y="0"/>
+                            <a:ext cx="1752600" cy="1993300"/>
+                          </a:xfrm>
+                          <a:prstGeom prst="rect">
+                            <a:avLst/>
+                          </a:prstGeom>
+                          <a:noFill/>
+                          <a:ln w="9525">
+                            <a:noFill/>
+                            <a:miter lim="800000"/>
+                            <a:headEnd/>
+                            <a:tailEnd/>
+                          </a:ln>
+                        </pic:spPr>
+                      </pic:pic>
+                    </a:graphicData>
+                  </a:graphic>
+                </wp:inline>
+              </w:drawing>
+            </w:r>
+          </w:p>
+        </w:tc>
       </w:tr>
       <w:tr>
         <w:tc>
           <w:tcPr>
-            <w:tcW w:w="2660" w:type="dxa"/>
-            <w:tcBorders>
-              <w:top w:val="single" w:sz="4" w:space="0" w:color="auto"/>
-              <w:left w:val="single" w:sz="4" w:space="0" w:color="auto"/>
-              <w:bottom w:val="single" w:sz="4" w:space="0" w:color="auto"/>
-              <w:right w:val="single" w:sz="4" w:space="0" w:color="auto"/>
-            </w:tcBorders>
-          </w:tcPr>
-          <w:p>
-            <w:pPr>
-              <w:rPr>
-                <w:rFonts w:eastAsia="Malgun Gothic"/>
-                <w:lang w:val="en-CA" w:eastAsia="ko-KR"/>
-              </w:rPr>
-            </w:pPr>
-            <w:r>
-              <w:rPr>
-                <w:rFonts w:eastAsia="Malgun Gothic"/>
-                <w:lang w:val="en-CA" w:eastAsia="ko-KR"/>
-              </w:rPr>
+            <w:tcW w:w="2289" w:type="dxa"/>
+            <w:tcBorders>
+              <w:top w:val="single" w:sz="4" w:space="0" w:color="auto"/>
+              <w:left w:val="single" w:sz="4" w:space="0" w:color="auto"/>
+              <w:bottom w:val="single" w:sz="4" w:space="0" w:color="auto"/>
+              <w:right w:val="single" w:sz="4" w:space="0" w:color="auto"/>
+            </w:tcBorders>
+          </w:tcPr>
+          <w:p>
+            <w:pPr>
+              <w:rPr>
+                <w:rFonts w:eastAsia="Malgun Gothic"/>
+                <w:lang w:val="en-CA" w:eastAsia="ko-KR"/>
+              </w:rPr>
+            </w:pPr>
+            <w:r>
+              <w:rPr>
+                <w:rFonts w:eastAsia="Malgun Gothic"/>
+                <w:lang w:val="en-CA" w:eastAsia="ko-KR"/>
+              </w:rPr>
+              <w:lastRenderedPageBreak/>
               <w:t>The user wants to review  saved login information while logged in</w:t>
             </w:r>
           </w:p>
         </w:tc>
         <w:tc>
           <w:tcPr>
-            <w:tcW w:w="3267" w:type="dxa"/>
+            <w:tcW w:w="2703" w:type="dxa"/>
             <w:tcBorders>
               <w:top w:val="single" w:sz="4" w:space="0" w:color="auto"/>
               <w:left w:val="single" w:sz="4" w:space="0" w:color="auto"/>
@@ -578,7 +930,25 @@
         </w:tc>
         <w:tc>
           <w:tcPr>
-            <w:tcW w:w="2935" w:type="dxa"/>
+            <w:tcW w:w="2456" w:type="dxa"/>
+            <w:tcBorders>
+              <w:top w:val="single" w:sz="4" w:space="0" w:color="auto"/>
+              <w:left w:val="single" w:sz="4" w:space="0" w:color="auto"/>
+              <w:bottom w:val="single" w:sz="4" w:space="0" w:color="auto"/>
+              <w:right w:val="single" w:sz="4" w:space="0" w:color="auto"/>
+            </w:tcBorders>
+          </w:tcPr>
+          <w:p>
+            <w:pPr>
+              <w:rPr>
+                <w:lang w:val="en-CA" w:eastAsia="ko-KR"/>
+              </w:rPr>
+            </w:pPr>
+          </w:p>
+        </w:tc>
+        <w:tc>
+          <w:tcPr>
+            <w:tcW w:w="5620" w:type="dxa"/>
             <w:tcBorders>
               <w:top w:val="single" w:sz="4" w:space="0" w:color="auto"/>
               <w:left w:val="single" w:sz="4" w:space="0" w:color="auto"/>
@@ -598,7 +968,7 @@
       <w:tr>
         <w:tc>
           <w:tcPr>
-            <w:tcW w:w="2660" w:type="dxa"/>
+            <w:tcW w:w="2289" w:type="dxa"/>
             <w:tcBorders>
               <w:top w:val="single" w:sz="4" w:space="0" w:color="auto"/>
               <w:left w:val="single" w:sz="4" w:space="0" w:color="auto"/>
@@ -624,7 +994,7 @@
         </w:tc>
         <w:tc>
           <w:tcPr>
-            <w:tcW w:w="3267" w:type="dxa"/>
+            <w:tcW w:w="2703" w:type="dxa"/>
             <w:tcBorders>
               <w:top w:val="single" w:sz="4" w:space="0" w:color="auto"/>
               <w:left w:val="single" w:sz="4" w:space="0" w:color="auto"/>
@@ -650,7 +1020,25 @@
         </w:tc>
         <w:tc>
           <w:tcPr>
-            <w:tcW w:w="2935" w:type="dxa"/>
+            <w:tcW w:w="2456" w:type="dxa"/>
+            <w:tcBorders>
+              <w:top w:val="single" w:sz="4" w:space="0" w:color="auto"/>
+              <w:left w:val="single" w:sz="4" w:space="0" w:color="auto"/>
+              <w:bottom w:val="single" w:sz="4" w:space="0" w:color="auto"/>
+              <w:right w:val="single" w:sz="4" w:space="0" w:color="auto"/>
+            </w:tcBorders>
+          </w:tcPr>
+          <w:p>
+            <w:pPr>
+              <w:rPr>
+                <w:lang w:val="en-CA" w:eastAsia="ko-KR"/>
+              </w:rPr>
+            </w:pPr>
+          </w:p>
+        </w:tc>
+        <w:tc>
+          <w:tcPr>
+            <w:tcW w:w="5620" w:type="dxa"/>
             <w:tcBorders>
               <w:top w:val="single" w:sz="4" w:space="0" w:color="auto"/>
               <w:left w:val="single" w:sz="4" w:space="0" w:color="auto"/>
@@ -670,7 +1058,7 @@
       <w:tr>
         <w:tc>
           <w:tcPr>
-            <w:tcW w:w="2660" w:type="dxa"/>
+            <w:tcW w:w="2289" w:type="dxa"/>
             <w:tcBorders>
               <w:top w:val="single" w:sz="4" w:space="0" w:color="auto"/>
               <w:left w:val="single" w:sz="4" w:space="0" w:color="auto"/>
@@ -696,7 +1084,7 @@
         </w:tc>
         <w:tc>
           <w:tcPr>
-            <w:tcW w:w="3267" w:type="dxa"/>
+            <w:tcW w:w="2703" w:type="dxa"/>
             <w:tcBorders>
               <w:top w:val="single" w:sz="4" w:space="0" w:color="auto"/>
               <w:left w:val="single" w:sz="4" w:space="0" w:color="auto"/>
@@ -722,7 +1110,25 @@
         </w:tc>
         <w:tc>
           <w:tcPr>
-            <w:tcW w:w="2935" w:type="dxa"/>
+            <w:tcW w:w="2456" w:type="dxa"/>
+            <w:tcBorders>
+              <w:top w:val="single" w:sz="4" w:space="0" w:color="auto"/>
+              <w:left w:val="single" w:sz="4" w:space="0" w:color="auto"/>
+              <w:bottom w:val="single" w:sz="4" w:space="0" w:color="auto"/>
+              <w:right w:val="single" w:sz="4" w:space="0" w:color="auto"/>
+            </w:tcBorders>
+          </w:tcPr>
+          <w:p>
+            <w:pPr>
+              <w:rPr>
+                <w:lang w:val="en-CA" w:eastAsia="ko-KR"/>
+              </w:rPr>
+            </w:pPr>
+          </w:p>
+        </w:tc>
+        <w:tc>
+          <w:tcPr>
+            <w:tcW w:w="5620" w:type="dxa"/>
             <w:tcBorders>
               <w:top w:val="single" w:sz="4" w:space="0" w:color="auto"/>
               <w:left w:val="single" w:sz="4" w:space="0" w:color="auto"/>
@@ -742,7 +1148,7 @@
       <w:tr>
         <w:tc>
           <w:tcPr>
-            <w:tcW w:w="2660" w:type="dxa"/>
+            <w:tcW w:w="2289" w:type="dxa"/>
             <w:tcBorders>
               <w:top w:val="single" w:sz="4" w:space="0" w:color="auto"/>
               <w:left w:val="single" w:sz="4" w:space="0" w:color="auto"/>
@@ -768,7 +1174,7 @@
         </w:tc>
         <w:tc>
           <w:tcPr>
-            <w:tcW w:w="3267" w:type="dxa"/>
+            <w:tcW w:w="2703" w:type="dxa"/>
             <w:tcBorders>
               <w:top w:val="single" w:sz="4" w:space="0" w:color="auto"/>
               <w:left w:val="single" w:sz="4" w:space="0" w:color="auto"/>
@@ -794,7 +1200,25 @@
         </w:tc>
         <w:tc>
           <w:tcPr>
-            <w:tcW w:w="2935" w:type="dxa"/>
+            <w:tcW w:w="2456" w:type="dxa"/>
+            <w:tcBorders>
+              <w:top w:val="single" w:sz="4" w:space="0" w:color="auto"/>
+              <w:left w:val="single" w:sz="4" w:space="0" w:color="auto"/>
+              <w:bottom w:val="single" w:sz="4" w:space="0" w:color="auto"/>
+              <w:right w:val="single" w:sz="4" w:space="0" w:color="auto"/>
+            </w:tcBorders>
+          </w:tcPr>
+          <w:p>
+            <w:pPr>
+              <w:rPr>
+                <w:lang w:val="en-CA" w:eastAsia="ko-KR"/>
+              </w:rPr>
+            </w:pPr>
+          </w:p>
+        </w:tc>
+        <w:tc>
+          <w:tcPr>
+            <w:tcW w:w="5620" w:type="dxa"/>
             <w:tcBorders>
               <w:top w:val="single" w:sz="4" w:space="0" w:color="auto"/>
               <w:left w:val="single" w:sz="4" w:space="0" w:color="auto"/>
@@ -814,7 +1238,7 @@
       <w:tr>
         <w:tc>
           <w:tcPr>
-            <w:tcW w:w="2660" w:type="dxa"/>
+            <w:tcW w:w="2289" w:type="dxa"/>
             <w:tcBorders>
               <w:top w:val="single" w:sz="4" w:space="0" w:color="auto"/>
               <w:left w:val="single" w:sz="4" w:space="0" w:color="auto"/>
@@ -840,7 +1264,7 @@
         </w:tc>
         <w:tc>
           <w:tcPr>
-            <w:tcW w:w="3267" w:type="dxa"/>
+            <w:tcW w:w="2703" w:type="dxa"/>
             <w:tcBorders>
               <w:top w:val="single" w:sz="4" w:space="0" w:color="auto"/>
               <w:left w:val="single" w:sz="4" w:space="0" w:color="auto"/>
@@ -866,7 +1290,25 @@
         </w:tc>
         <w:tc>
           <w:tcPr>
-            <w:tcW w:w="2935" w:type="dxa"/>
+            <w:tcW w:w="2456" w:type="dxa"/>
+            <w:tcBorders>
+              <w:top w:val="single" w:sz="4" w:space="0" w:color="auto"/>
+              <w:left w:val="single" w:sz="4" w:space="0" w:color="auto"/>
+              <w:bottom w:val="single" w:sz="4" w:space="0" w:color="auto"/>
+              <w:right w:val="single" w:sz="4" w:space="0" w:color="auto"/>
+            </w:tcBorders>
+          </w:tcPr>
+          <w:p>
+            <w:pPr>
+              <w:rPr>
+                <w:lang w:val="en-CA" w:eastAsia="ko-KR"/>
+              </w:rPr>
+            </w:pPr>
+          </w:p>
+        </w:tc>
+        <w:tc>
+          <w:tcPr>
+            <w:tcW w:w="5620" w:type="dxa"/>
             <w:tcBorders>
               <w:top w:val="single" w:sz="4" w:space="0" w:color="auto"/>
               <w:left w:val="single" w:sz="4" w:space="0" w:color="auto"/>
@@ -886,59 +1328,86 @@
       <w:tr>
         <w:tc>
           <w:tcPr>
-            <w:tcW w:w="2660" w:type="dxa"/>
-            <w:tcBorders>
-              <w:top w:val="single" w:sz="4" w:space="0" w:color="auto"/>
-              <w:left w:val="single" w:sz="4" w:space="0" w:color="auto"/>
-              <w:bottom w:val="single" w:sz="4" w:space="0" w:color="auto"/>
-              <w:right w:val="single" w:sz="4" w:space="0" w:color="auto"/>
-            </w:tcBorders>
-          </w:tcPr>
-          <w:p>
-            <w:pPr>
-              <w:rPr>
-                <w:rFonts w:eastAsia="Malgun Gothic"/>
-                <w:lang w:val="en-CA" w:eastAsia="ko-KR"/>
-              </w:rPr>
-            </w:pPr>
-            <w:r>
-              <w:rPr>
-                <w:rFonts w:eastAsia="Malgun Gothic"/>
-                <w:lang w:val="en-CA" w:eastAsia="ko-KR"/>
-              </w:rPr>
-              <w:t>User wants to check-in with saved credentials but cannot connect to server</w:t>
-            </w:r>
-          </w:p>
-        </w:tc>
-        <w:tc>
-          <w:tcPr>
-            <w:tcW w:w="3267" w:type="dxa"/>
-            <w:tcBorders>
-              <w:top w:val="single" w:sz="4" w:space="0" w:color="auto"/>
-              <w:left w:val="single" w:sz="4" w:space="0" w:color="auto"/>
-              <w:bottom w:val="single" w:sz="4" w:space="0" w:color="auto"/>
-              <w:right w:val="single" w:sz="4" w:space="0" w:color="auto"/>
-            </w:tcBorders>
-          </w:tcPr>
-          <w:p>
-            <w:pPr>
-              <w:rPr>
-                <w:rFonts w:eastAsia="Malgun Gothic"/>
-                <w:lang w:val="en-CA" w:eastAsia="ko-KR"/>
-              </w:rPr>
-            </w:pPr>
-            <w:r>
-              <w:rPr>
-                <w:rFonts w:eastAsia="Malgun Gothic"/>
-                <w:lang w:val="en-CA" w:eastAsia="ko-KR"/>
-              </w:rPr>
+            <w:tcW w:w="2289" w:type="dxa"/>
+            <w:tcBorders>
+              <w:top w:val="single" w:sz="4" w:space="0" w:color="auto"/>
+              <w:left w:val="single" w:sz="4" w:space="0" w:color="auto"/>
+              <w:bottom w:val="single" w:sz="4" w:space="0" w:color="auto"/>
+              <w:right w:val="single" w:sz="4" w:space="0" w:color="auto"/>
+            </w:tcBorders>
+          </w:tcPr>
+          <w:p>
+            <w:pPr>
+              <w:rPr>
+                <w:rFonts w:eastAsia="Malgun Gothic"/>
+                <w:lang w:val="en-CA" w:eastAsia="ko-KR"/>
+              </w:rPr>
+            </w:pPr>
+            <w:r>
+              <w:rPr>
+                <w:rFonts w:eastAsia="Malgun Gothic"/>
+                <w:lang w:val="en-CA" w:eastAsia="ko-KR"/>
+              </w:rPr>
+              <w:t xml:space="preserve">User wants to check-in with saved credentials but cannot connect to </w:t>
+            </w:r>
+            <w:r>
+              <w:rPr>
+                <w:rFonts w:eastAsia="Malgun Gothic"/>
+                <w:lang w:val="en-CA" w:eastAsia="ko-KR"/>
+              </w:rPr>
+              <w:lastRenderedPageBreak/>
+              <w:t>server</w:t>
+            </w:r>
+          </w:p>
+        </w:tc>
+        <w:tc>
+          <w:tcPr>
+            <w:tcW w:w="2703" w:type="dxa"/>
+            <w:tcBorders>
+              <w:top w:val="single" w:sz="4" w:space="0" w:color="auto"/>
+              <w:left w:val="single" w:sz="4" w:space="0" w:color="auto"/>
+              <w:bottom w:val="single" w:sz="4" w:space="0" w:color="auto"/>
+              <w:right w:val="single" w:sz="4" w:space="0" w:color="auto"/>
+            </w:tcBorders>
+          </w:tcPr>
+          <w:p>
+            <w:pPr>
+              <w:rPr>
+                <w:rFonts w:eastAsia="Malgun Gothic"/>
+                <w:lang w:val="en-CA" w:eastAsia="ko-KR"/>
+              </w:rPr>
+            </w:pPr>
+            <w:r>
+              <w:rPr>
+                <w:rFonts w:eastAsia="Malgun Gothic"/>
+                <w:lang w:val="en-CA" w:eastAsia="ko-KR"/>
+              </w:rPr>
+              <w:lastRenderedPageBreak/>
               <w:t>Failure &amp; Error message</w:t>
             </w:r>
           </w:p>
         </w:tc>
         <w:tc>
           <w:tcPr>
-            <w:tcW w:w="2935" w:type="dxa"/>
+            <w:tcW w:w="2456" w:type="dxa"/>
+            <w:tcBorders>
+              <w:top w:val="single" w:sz="4" w:space="0" w:color="auto"/>
+              <w:left w:val="single" w:sz="4" w:space="0" w:color="auto"/>
+              <w:bottom w:val="single" w:sz="4" w:space="0" w:color="auto"/>
+              <w:right w:val="single" w:sz="4" w:space="0" w:color="auto"/>
+            </w:tcBorders>
+          </w:tcPr>
+          <w:p>
+            <w:pPr>
+              <w:rPr>
+                <w:lang w:val="en-CA" w:eastAsia="ko-KR"/>
+              </w:rPr>
+            </w:pPr>
+          </w:p>
+        </w:tc>
+        <w:tc>
+          <w:tcPr>
+            <w:tcW w:w="5620" w:type="dxa"/>
             <w:tcBorders>
               <w:top w:val="single" w:sz="4" w:space="0" w:color="auto"/>
               <w:left w:val="single" w:sz="4" w:space="0" w:color="auto"/>
@@ -958,7 +1427,7 @@
       <w:tr>
         <w:tc>
           <w:tcPr>
-            <w:tcW w:w="2660" w:type="dxa"/>
+            <w:tcW w:w="2289" w:type="dxa"/>
             <w:tcBorders>
               <w:top w:val="single" w:sz="4" w:space="0" w:color="auto"/>
               <w:left w:val="single" w:sz="4" w:space="0" w:color="auto"/>
@@ -978,13 +1447,14 @@
                 <w:rFonts w:eastAsia="Malgun Gothic" w:hint="eastAsia"/>
                 <w:lang w:val="en-CA" w:eastAsia="ko-KR"/>
               </w:rPr>
+              <w:lastRenderedPageBreak/>
               <w:t>Button2</w:t>
             </w:r>
           </w:p>
         </w:tc>
         <w:tc>
           <w:tcPr>
-            <w:tcW w:w="3267" w:type="dxa"/>
+            <w:tcW w:w="2703" w:type="dxa"/>
             <w:tcBorders>
               <w:top w:val="single" w:sz="4" w:space="0" w:color="auto"/>
               <w:left w:val="single" w:sz="4" w:space="0" w:color="auto"/>
@@ -1018,7 +1488,6 @@
                 <w:rFonts w:eastAsia="Malgun Gothic" w:hint="eastAsia"/>
                 <w:lang w:val="en-CA" w:eastAsia="ko-KR"/>
               </w:rPr>
-              <w:lastRenderedPageBreak/>
               <w:t xml:space="preserve">Send </w:t>
             </w:r>
             <w:r>
@@ -1053,41 +1522,51 @@
         </w:tc>
         <w:tc>
           <w:tcPr>
-            <w:tcW w:w="2935" w:type="dxa"/>
-            <w:tcBorders>
-              <w:top w:val="single" w:sz="4" w:space="0" w:color="auto"/>
-              <w:left w:val="single" w:sz="4" w:space="0" w:color="auto"/>
-              <w:bottom w:val="single" w:sz="4" w:space="0" w:color="auto"/>
-              <w:right w:val="single" w:sz="4" w:space="0" w:color="auto"/>
-            </w:tcBorders>
-          </w:tcPr>
-          <w:p>
-            <w:pPr>
-              <w:rPr>
-                <w:lang w:val="en-CA" w:eastAsia="ko-KR"/>
-              </w:rPr>
-            </w:pPr>
-            <w:r>
-              <w:rPr>
-                <w:lang w:val="en-CA" w:eastAsia="ko-KR"/>
-              </w:rPr>
-              <w:lastRenderedPageBreak/>
-              <w:t xml:space="preserve">“OK” message is sent and received by the server </w:t>
-            </w:r>
-            <w:r>
-              <w:rPr>
-                <w:lang w:val="en-CA" w:eastAsia="ko-KR"/>
-              </w:rPr>
-              <w:lastRenderedPageBreak/>
-              <w:t xml:space="preserve">(confirmed on the server) </w:t>
-            </w:r>
+            <w:tcW w:w="2456" w:type="dxa"/>
+            <w:tcBorders>
+              <w:top w:val="single" w:sz="4" w:space="0" w:color="auto"/>
+              <w:left w:val="single" w:sz="4" w:space="0" w:color="auto"/>
+              <w:bottom w:val="single" w:sz="4" w:space="0" w:color="auto"/>
+              <w:right w:val="single" w:sz="4" w:space="0" w:color="auto"/>
+            </w:tcBorders>
+          </w:tcPr>
+          <w:p>
+            <w:pPr>
+              <w:rPr>
+                <w:lang w:val="en-CA" w:eastAsia="ko-KR"/>
+              </w:rPr>
+            </w:pPr>
+            <w:r>
+              <w:rPr>
+                <w:lang w:val="en-CA" w:eastAsia="ko-KR"/>
+              </w:rPr>
+              <w:t xml:space="preserve">“OK” message is sent and received by the server (confirmed on the server) </w:t>
+            </w:r>
+          </w:p>
+        </w:tc>
+        <w:tc>
+          <w:tcPr>
+            <w:tcW w:w="5620" w:type="dxa"/>
+            <w:tcBorders>
+              <w:top w:val="single" w:sz="4" w:space="0" w:color="auto"/>
+              <w:left w:val="single" w:sz="4" w:space="0" w:color="auto"/>
+              <w:bottom w:val="single" w:sz="4" w:space="0" w:color="auto"/>
+              <w:right w:val="single" w:sz="4" w:space="0" w:color="auto"/>
+            </w:tcBorders>
+          </w:tcPr>
+          <w:p>
+            <w:pPr>
+              <w:rPr>
+                <w:lang w:val="en-CA" w:eastAsia="ko-KR"/>
+              </w:rPr>
+            </w:pPr>
           </w:p>
         </w:tc>
       </w:tr>
       <w:tr>
         <w:tc>
           <w:tcPr>
-            <w:tcW w:w="2660" w:type="dxa"/>
+            <w:tcW w:w="2289" w:type="dxa"/>
             <w:tcBorders>
               <w:top w:val="single" w:sz="4" w:space="0" w:color="auto"/>
               <w:left w:val="single" w:sz="4" w:space="0" w:color="auto"/>
@@ -1107,14 +1586,13 @@
                 <w:rFonts w:eastAsia="Malgun Gothic" w:hint="eastAsia"/>
                 <w:lang w:val="en-CA" w:eastAsia="ko-KR"/>
               </w:rPr>
-              <w:lastRenderedPageBreak/>
               <w:t>Button3</w:t>
             </w:r>
           </w:p>
         </w:tc>
         <w:tc>
           <w:tcPr>
-            <w:tcW w:w="3267" w:type="dxa"/>
+            <w:tcW w:w="2703" w:type="dxa"/>
             <w:tcBorders>
               <w:top w:val="single" w:sz="4" w:space="0" w:color="auto"/>
               <w:left w:val="single" w:sz="4" w:space="0" w:color="auto"/>
@@ -1168,7 +1646,7 @@
         </w:tc>
         <w:tc>
           <w:tcPr>
-            <w:tcW w:w="2935" w:type="dxa"/>
+            <w:tcW w:w="2456" w:type="dxa"/>
             <w:tcBorders>
               <w:top w:val="single" w:sz="4" w:space="0" w:color="auto"/>
               <w:left w:val="single" w:sz="4" w:space="0" w:color="auto"/>
@@ -1188,13 +1666,31 @@
               </w:rPr>
               <w:t>“Sign-off” message is sent and received by the server (confirmed on the server)</w:t>
             </w:r>
+          </w:p>
+        </w:tc>
+        <w:tc>
+          <w:tcPr>
+            <w:tcW w:w="5620" w:type="dxa"/>
+            <w:tcBorders>
+              <w:top w:val="single" w:sz="4" w:space="0" w:color="auto"/>
+              <w:left w:val="single" w:sz="4" w:space="0" w:color="auto"/>
+              <w:bottom w:val="single" w:sz="4" w:space="0" w:color="auto"/>
+              <w:right w:val="single" w:sz="4" w:space="0" w:color="auto"/>
+            </w:tcBorders>
+          </w:tcPr>
+          <w:p>
+            <w:pPr>
+              <w:rPr>
+                <w:lang w:val="en-CA" w:eastAsia="ko-KR"/>
+              </w:rPr>
+            </w:pPr>
           </w:p>
         </w:tc>
       </w:tr>
       <w:tr>
         <w:tc>
           <w:tcPr>
-            <w:tcW w:w="2660" w:type="dxa"/>
+            <w:tcW w:w="2289" w:type="dxa"/>
             <w:tcBorders>
               <w:top w:val="single" w:sz="4" w:space="0" w:color="auto"/>
               <w:left w:val="single" w:sz="4" w:space="0" w:color="auto"/>
@@ -1220,7 +1716,7 @@
         </w:tc>
         <w:tc>
           <w:tcPr>
-            <w:tcW w:w="3267" w:type="dxa"/>
+            <w:tcW w:w="2703" w:type="dxa"/>
             <w:tcBorders>
               <w:top w:val="single" w:sz="4" w:space="0" w:color="auto"/>
               <w:left w:val="single" w:sz="4" w:space="0" w:color="auto"/>
@@ -1246,7 +1742,25 @@
         </w:tc>
         <w:tc>
           <w:tcPr>
-            <w:tcW w:w="2935" w:type="dxa"/>
+            <w:tcW w:w="2456" w:type="dxa"/>
+            <w:tcBorders>
+              <w:top w:val="single" w:sz="4" w:space="0" w:color="auto"/>
+              <w:left w:val="single" w:sz="4" w:space="0" w:color="auto"/>
+              <w:bottom w:val="single" w:sz="4" w:space="0" w:color="auto"/>
+              <w:right w:val="single" w:sz="4" w:space="0" w:color="auto"/>
+            </w:tcBorders>
+          </w:tcPr>
+          <w:p>
+            <w:pPr>
+              <w:rPr>
+                <w:lang w:val="en-CA" w:eastAsia="ko-KR"/>
+              </w:rPr>
+            </w:pPr>
+          </w:p>
+        </w:tc>
+        <w:tc>
+          <w:tcPr>
+            <w:tcW w:w="5620" w:type="dxa"/>
             <w:tcBorders>
               <w:top w:val="single" w:sz="4" w:space="0" w:color="auto"/>
               <w:left w:val="single" w:sz="4" w:space="0" w:color="auto"/>
@@ -1266,7 +1780,7 @@
       <w:tr>
         <w:tc>
           <w:tcPr>
-            <w:tcW w:w="2660" w:type="dxa"/>
+            <w:tcW w:w="2289" w:type="dxa"/>
             <w:tcBorders>
               <w:top w:val="single" w:sz="4" w:space="0" w:color="auto"/>
               <w:left w:val="single" w:sz="4" w:space="0" w:color="auto"/>
@@ -1292,7 +1806,7 @@
         </w:tc>
         <w:tc>
           <w:tcPr>
-            <w:tcW w:w="3267" w:type="dxa"/>
+            <w:tcW w:w="2703" w:type="dxa"/>
             <w:tcBorders>
               <w:top w:val="single" w:sz="4" w:space="0" w:color="auto"/>
               <w:left w:val="single" w:sz="4" w:space="0" w:color="auto"/>
@@ -1326,13 +1840,47 @@
                 <w:rFonts w:eastAsia="Malgun Gothic" w:hint="eastAsia"/>
                 <w:lang w:val="en-CA" w:eastAsia="ko-KR"/>
               </w:rPr>
-              <w:t>file from any given Sonim phone</w:t>
-            </w:r>
-          </w:p>
-        </w:tc>
-        <w:tc>
-          <w:tcPr>
-            <w:tcW w:w="2935" w:type="dxa"/>
+              <w:t xml:space="preserve">file from any given </w:t>
+            </w:r>
+            <w:proofErr w:type="spellStart"/>
+            <w:r>
+              <w:rPr>
+                <w:rFonts w:eastAsia="Malgun Gothic" w:hint="eastAsia"/>
+                <w:lang w:val="en-CA" w:eastAsia="ko-KR"/>
+              </w:rPr>
+              <w:t>Sonim</w:t>
+            </w:r>
+            <w:proofErr w:type="spellEnd"/>
+            <w:r>
+              <w:rPr>
+                <w:rFonts w:eastAsia="Malgun Gothic" w:hint="eastAsia"/>
+                <w:lang w:val="en-CA" w:eastAsia="ko-KR"/>
+              </w:rPr>
+              <w:t xml:space="preserve"> phone</w:t>
+            </w:r>
+          </w:p>
+        </w:tc>
+        <w:tc>
+          <w:tcPr>
+            <w:tcW w:w="2456" w:type="dxa"/>
+            <w:tcBorders>
+              <w:top w:val="single" w:sz="4" w:space="0" w:color="auto"/>
+              <w:left w:val="single" w:sz="4" w:space="0" w:color="auto"/>
+              <w:bottom w:val="single" w:sz="4" w:space="0" w:color="auto"/>
+              <w:right w:val="single" w:sz="4" w:space="0" w:color="auto"/>
+            </w:tcBorders>
+          </w:tcPr>
+          <w:p>
+            <w:pPr>
+              <w:rPr>
+                <w:lang w:val="en-CA" w:eastAsia="ko-KR"/>
+              </w:rPr>
+            </w:pPr>
+          </w:p>
+        </w:tc>
+        <w:tc>
+          <w:tcPr>
+            <w:tcW w:w="5620" w:type="dxa"/>
             <w:tcBorders>
               <w:top w:val="single" w:sz="4" w:space="0" w:color="auto"/>
               <w:left w:val="single" w:sz="4" w:space="0" w:color="auto"/>
@@ -1352,7 +1900,7 @@
       <w:tr>
         <w:tc>
           <w:tcPr>
-            <w:tcW w:w="2660" w:type="dxa"/>
+            <w:tcW w:w="2289" w:type="dxa"/>
             <w:tcBorders>
               <w:top w:val="single" w:sz="4" w:space="0" w:color="auto"/>
               <w:left w:val="single" w:sz="4" w:space="0" w:color="auto"/>
@@ -1378,7 +1926,7 @@
         </w:tc>
         <w:tc>
           <w:tcPr>
-            <w:tcW w:w="3267" w:type="dxa"/>
+            <w:tcW w:w="2703" w:type="dxa"/>
             <w:tcBorders>
               <w:top w:val="single" w:sz="4" w:space="0" w:color="auto"/>
               <w:left w:val="single" w:sz="4" w:space="0" w:color="auto"/>
@@ -1398,13 +1946,47 @@
                 <w:rFonts w:eastAsia="Malgun Gothic" w:hint="eastAsia"/>
                 <w:lang w:val="en-CA" w:eastAsia="ko-KR"/>
               </w:rPr>
-              <w:t>Must write to a file to any given Sonim phone</w:t>
-            </w:r>
-          </w:p>
-        </w:tc>
-        <w:tc>
-          <w:tcPr>
-            <w:tcW w:w="2935" w:type="dxa"/>
+              <w:t xml:space="preserve">Must write to a file to any given </w:t>
+            </w:r>
+            <w:proofErr w:type="spellStart"/>
+            <w:r>
+              <w:rPr>
+                <w:rFonts w:eastAsia="Malgun Gothic" w:hint="eastAsia"/>
+                <w:lang w:val="en-CA" w:eastAsia="ko-KR"/>
+              </w:rPr>
+              <w:t>Sonim</w:t>
+            </w:r>
+            <w:proofErr w:type="spellEnd"/>
+            <w:r>
+              <w:rPr>
+                <w:rFonts w:eastAsia="Malgun Gothic" w:hint="eastAsia"/>
+                <w:lang w:val="en-CA" w:eastAsia="ko-KR"/>
+              </w:rPr>
+              <w:t xml:space="preserve"> phone</w:t>
+            </w:r>
+          </w:p>
+        </w:tc>
+        <w:tc>
+          <w:tcPr>
+            <w:tcW w:w="2456" w:type="dxa"/>
+            <w:tcBorders>
+              <w:top w:val="single" w:sz="4" w:space="0" w:color="auto"/>
+              <w:left w:val="single" w:sz="4" w:space="0" w:color="auto"/>
+              <w:bottom w:val="single" w:sz="4" w:space="0" w:color="auto"/>
+              <w:right w:val="single" w:sz="4" w:space="0" w:color="auto"/>
+            </w:tcBorders>
+          </w:tcPr>
+          <w:p>
+            <w:pPr>
+              <w:rPr>
+                <w:lang w:val="en-CA" w:eastAsia="ko-KR"/>
+              </w:rPr>
+            </w:pPr>
+          </w:p>
+        </w:tc>
+        <w:tc>
+          <w:tcPr>
+            <w:tcW w:w="5620" w:type="dxa"/>
             <w:tcBorders>
               <w:top w:val="single" w:sz="4" w:space="0" w:color="auto"/>
               <w:left w:val="single" w:sz="4" w:space="0" w:color="auto"/>
@@ -1424,7 +2006,7 @@
       <w:tr>
         <w:tc>
           <w:tcPr>
-            <w:tcW w:w="2660" w:type="dxa"/>
+            <w:tcW w:w="2289" w:type="dxa"/>
             <w:tcBorders>
               <w:top w:val="single" w:sz="4" w:space="0" w:color="auto"/>
               <w:left w:val="single" w:sz="4" w:space="0" w:color="auto"/>
@@ -1450,7 +2032,7 @@
         </w:tc>
         <w:tc>
           <w:tcPr>
-            <w:tcW w:w="3267" w:type="dxa"/>
+            <w:tcW w:w="2703" w:type="dxa"/>
             <w:tcBorders>
               <w:top w:val="single" w:sz="4" w:space="0" w:color="auto"/>
               <w:left w:val="single" w:sz="4" w:space="0" w:color="auto"/>
@@ -1476,7 +2058,26 @@
         </w:tc>
         <w:tc>
           <w:tcPr>
-            <w:tcW w:w="2935" w:type="dxa"/>
+            <w:tcW w:w="2456" w:type="dxa"/>
+            <w:tcBorders>
+              <w:top w:val="single" w:sz="4" w:space="0" w:color="auto"/>
+              <w:left w:val="single" w:sz="4" w:space="0" w:color="auto"/>
+              <w:bottom w:val="single" w:sz="4" w:space="0" w:color="auto"/>
+              <w:right w:val="single" w:sz="4" w:space="0" w:color="auto"/>
+            </w:tcBorders>
+          </w:tcPr>
+          <w:p>
+            <w:pPr>
+              <w:rPr>
+                <w:b/>
+                <w:lang w:val="en-CA" w:eastAsia="ko-KR"/>
+              </w:rPr>
+            </w:pPr>
+          </w:p>
+        </w:tc>
+        <w:tc>
+          <w:tcPr>
+            <w:tcW w:w="5620" w:type="dxa"/>
             <w:tcBorders>
               <w:top w:val="single" w:sz="4" w:space="0" w:color="auto"/>
               <w:left w:val="single" w:sz="4" w:space="0" w:color="auto"/>
@@ -1497,7 +2098,7 @@
       <w:tr>
         <w:tc>
           <w:tcPr>
-            <w:tcW w:w="2660" w:type="dxa"/>
+            <w:tcW w:w="2289" w:type="dxa"/>
             <w:tcBorders>
               <w:top w:val="single" w:sz="4" w:space="0" w:color="auto"/>
               <w:left w:val="single" w:sz="4" w:space="0" w:color="auto"/>
@@ -1523,7 +2124,7 @@
         </w:tc>
         <w:tc>
           <w:tcPr>
-            <w:tcW w:w="3267" w:type="dxa"/>
+            <w:tcW w:w="2703" w:type="dxa"/>
             <w:tcBorders>
               <w:top w:val="single" w:sz="4" w:space="0" w:color="auto"/>
               <w:left w:val="single" w:sz="4" w:space="0" w:color="auto"/>
@@ -1549,7 +2150,26 @@
         </w:tc>
         <w:tc>
           <w:tcPr>
-            <w:tcW w:w="2935" w:type="dxa"/>
+            <w:tcW w:w="2456" w:type="dxa"/>
+            <w:tcBorders>
+              <w:top w:val="single" w:sz="4" w:space="0" w:color="auto"/>
+              <w:left w:val="single" w:sz="4" w:space="0" w:color="auto"/>
+              <w:bottom w:val="single" w:sz="4" w:space="0" w:color="auto"/>
+              <w:right w:val="single" w:sz="4" w:space="0" w:color="auto"/>
+            </w:tcBorders>
+          </w:tcPr>
+          <w:p>
+            <w:pPr>
+              <w:rPr>
+                <w:b/>
+                <w:lang w:val="en-CA" w:eastAsia="ko-KR"/>
+              </w:rPr>
+            </w:pPr>
+          </w:p>
+        </w:tc>
+        <w:tc>
+          <w:tcPr>
+            <w:tcW w:w="5620" w:type="dxa"/>
             <w:tcBorders>
               <w:top w:val="single" w:sz="4" w:space="0" w:color="auto"/>
               <w:left w:val="single" w:sz="4" w:space="0" w:color="auto"/>
@@ -1573,40 +2193,42 @@
         </w:trPr>
         <w:tc>
           <w:tcPr>
-            <w:tcW w:w="2660" w:type="dxa"/>
-            <w:tcBorders>
-              <w:top w:val="single" w:sz="4" w:space="0" w:color="auto"/>
-              <w:left w:val="single" w:sz="4" w:space="0" w:color="auto"/>
-              <w:bottom w:val="single" w:sz="4" w:space="0" w:color="auto"/>
-              <w:right w:val="single" w:sz="4" w:space="0" w:color="auto"/>
-            </w:tcBorders>
-          </w:tcPr>
-          <w:p>
-            <w:pPr>
-              <w:rPr>
-                <w:rFonts w:eastAsia="Malgun Gothic"/>
-                <w:lang w:val="en-CA" w:eastAsia="ko-KR"/>
-              </w:rPr>
-            </w:pPr>
-            <w:r>
-              <w:rPr>
-                <w:rFonts w:eastAsia="Malgun Gothic"/>
-                <w:lang w:val="en-CA" w:eastAsia="ko-KR"/>
-              </w:rPr>
-              <w:t>Send formatted monit</w:t>
-            </w:r>
-            <w:r>
-              <w:rPr>
-                <w:rFonts w:eastAsia="Malgun Gothic"/>
-                <w:lang w:val="en-CA" w:eastAsia="ko-KR"/>
-              </w:rPr>
-              <w:t>or message to Safetyline</w:t>
-            </w:r>
-          </w:p>
-        </w:tc>
-        <w:tc>
-          <w:tcPr>
-            <w:tcW w:w="3267" w:type="dxa"/>
+            <w:tcW w:w="2289" w:type="dxa"/>
+            <w:tcBorders>
+              <w:top w:val="single" w:sz="4" w:space="0" w:color="auto"/>
+              <w:left w:val="single" w:sz="4" w:space="0" w:color="auto"/>
+              <w:bottom w:val="single" w:sz="4" w:space="0" w:color="auto"/>
+              <w:right w:val="single" w:sz="4" w:space="0" w:color="auto"/>
+            </w:tcBorders>
+          </w:tcPr>
+          <w:p>
+            <w:pPr>
+              <w:rPr>
+                <w:rFonts w:eastAsia="Malgun Gothic"/>
+                <w:lang w:val="en-CA" w:eastAsia="ko-KR"/>
+              </w:rPr>
+            </w:pPr>
+            <w:r>
+              <w:rPr>
+                <w:rFonts w:eastAsia="Malgun Gothic"/>
+                <w:lang w:val="en-CA" w:eastAsia="ko-KR"/>
+              </w:rPr>
+              <w:t xml:space="preserve">Send formatted monitor message to </w:t>
+            </w:r>
+            <w:proofErr w:type="spellStart"/>
+            <w:r>
+              <w:rPr>
+                <w:rFonts w:eastAsia="Malgun Gothic"/>
+                <w:lang w:val="en-CA" w:eastAsia="ko-KR"/>
+              </w:rPr>
+              <w:t>Safetyline</w:t>
+            </w:r>
+            <w:proofErr w:type="spellEnd"/>
+          </w:p>
+        </w:tc>
+        <w:tc>
+          <w:tcPr>
+            <w:tcW w:w="2703" w:type="dxa"/>
             <w:tcBorders>
               <w:top w:val="single" w:sz="4" w:space="0" w:color="auto"/>
               <w:left w:val="single" w:sz="4" w:space="0" w:color="auto"/>
@@ -1632,7 +2254,25 @@
         </w:tc>
         <w:tc>
           <w:tcPr>
-            <w:tcW w:w="2935" w:type="dxa"/>
+            <w:tcW w:w="2456" w:type="dxa"/>
+            <w:tcBorders>
+              <w:top w:val="single" w:sz="4" w:space="0" w:color="auto"/>
+              <w:left w:val="single" w:sz="4" w:space="0" w:color="auto"/>
+              <w:bottom w:val="single" w:sz="4" w:space="0" w:color="auto"/>
+              <w:right w:val="single" w:sz="4" w:space="0" w:color="auto"/>
+            </w:tcBorders>
+          </w:tcPr>
+          <w:p>
+            <w:pPr>
+              <w:rPr>
+                <w:lang w:val="en-CA" w:eastAsia="ko-KR"/>
+              </w:rPr>
+            </w:pPr>
+          </w:p>
+        </w:tc>
+        <w:tc>
+          <w:tcPr>
+            <w:tcW w:w="5620" w:type="dxa"/>
             <w:tcBorders>
               <w:top w:val="single" w:sz="4" w:space="0" w:color="auto"/>
               <w:left w:val="single" w:sz="4" w:space="0" w:color="auto"/>
@@ -1655,59 +2295,111 @@
         </w:trPr>
         <w:tc>
           <w:tcPr>
-            <w:tcW w:w="2660" w:type="dxa"/>
-            <w:tcBorders>
-              <w:top w:val="single" w:sz="4" w:space="0" w:color="auto"/>
-              <w:left w:val="single" w:sz="4" w:space="0" w:color="auto"/>
-              <w:bottom w:val="single" w:sz="4" w:space="0" w:color="auto"/>
-              <w:right w:val="single" w:sz="4" w:space="0" w:color="auto"/>
-            </w:tcBorders>
-          </w:tcPr>
-          <w:p>
-            <w:pPr>
-              <w:rPr>
-                <w:rFonts w:eastAsia="Malgun Gothic"/>
-                <w:lang w:val="en-CA" w:eastAsia="ko-KR"/>
-              </w:rPr>
-            </w:pPr>
-            <w:r>
-              <w:rPr>
-                <w:rFonts w:eastAsia="Malgun Gothic"/>
-                <w:lang w:val="en-CA" w:eastAsia="ko-KR"/>
-              </w:rPr>
-              <w:t>Format Sonim data to Satefyline format</w:t>
-            </w:r>
-          </w:p>
-        </w:tc>
-        <w:tc>
-          <w:tcPr>
-            <w:tcW w:w="3267" w:type="dxa"/>
-            <w:tcBorders>
-              <w:top w:val="single" w:sz="4" w:space="0" w:color="auto"/>
-              <w:left w:val="single" w:sz="4" w:space="0" w:color="auto"/>
-              <w:bottom w:val="single" w:sz="4" w:space="0" w:color="auto"/>
-              <w:right w:val="single" w:sz="4" w:space="0" w:color="auto"/>
-            </w:tcBorders>
-          </w:tcPr>
-          <w:p>
-            <w:pPr>
-              <w:rPr>
-                <w:rFonts w:eastAsia="Malgun Gothic"/>
-                <w:lang w:val="en-CA" w:eastAsia="ko-KR"/>
-              </w:rPr>
-            </w:pPr>
-            <w:r>
-              <w:rPr>
-                <w:rFonts w:eastAsia="Malgun Gothic"/>
-                <w:lang w:val="en-CA" w:eastAsia="ko-KR"/>
-              </w:rPr>
+            <w:tcW w:w="2289" w:type="dxa"/>
+            <w:tcBorders>
+              <w:top w:val="single" w:sz="4" w:space="0" w:color="auto"/>
+              <w:left w:val="single" w:sz="4" w:space="0" w:color="auto"/>
+              <w:bottom w:val="single" w:sz="4" w:space="0" w:color="auto"/>
+              <w:right w:val="single" w:sz="4" w:space="0" w:color="auto"/>
+            </w:tcBorders>
+          </w:tcPr>
+          <w:p>
+            <w:pPr>
+              <w:rPr>
+                <w:rFonts w:eastAsia="Malgun Gothic"/>
+                <w:lang w:val="en-CA" w:eastAsia="ko-KR"/>
+              </w:rPr>
+            </w:pPr>
+            <w:r>
+              <w:rPr>
+                <w:rFonts w:eastAsia="Malgun Gothic"/>
+                <w:lang w:val="en-CA" w:eastAsia="ko-KR"/>
+              </w:rPr>
+              <w:t xml:space="preserve">Format </w:t>
+            </w:r>
+            <w:proofErr w:type="spellStart"/>
+            <w:r>
+              <w:rPr>
+                <w:rFonts w:eastAsia="Malgun Gothic"/>
+                <w:lang w:val="en-CA" w:eastAsia="ko-KR"/>
+              </w:rPr>
+              <w:t>Sonim</w:t>
+            </w:r>
+            <w:proofErr w:type="spellEnd"/>
+            <w:r>
+              <w:rPr>
+                <w:rFonts w:eastAsia="Malgun Gothic"/>
+                <w:lang w:val="en-CA" w:eastAsia="ko-KR"/>
+              </w:rPr>
+              <w:t xml:space="preserve"> data to </w:t>
+            </w:r>
+            <w:proofErr w:type="spellStart"/>
+            <w:r>
+              <w:rPr>
+                <w:rFonts w:eastAsia="Malgun Gothic"/>
+                <w:lang w:val="en-CA" w:eastAsia="ko-KR"/>
+              </w:rPr>
+              <w:lastRenderedPageBreak/>
+              <w:t>Satefyline</w:t>
+            </w:r>
+            <w:proofErr w:type="spellEnd"/>
+            <w:r>
+              <w:rPr>
+                <w:rFonts w:eastAsia="Malgun Gothic"/>
+                <w:lang w:val="en-CA" w:eastAsia="ko-KR"/>
+              </w:rPr>
+              <w:t xml:space="preserve"> format</w:t>
+            </w:r>
+          </w:p>
+        </w:tc>
+        <w:tc>
+          <w:tcPr>
+            <w:tcW w:w="2703" w:type="dxa"/>
+            <w:tcBorders>
+              <w:top w:val="single" w:sz="4" w:space="0" w:color="auto"/>
+              <w:left w:val="single" w:sz="4" w:space="0" w:color="auto"/>
+              <w:bottom w:val="single" w:sz="4" w:space="0" w:color="auto"/>
+              <w:right w:val="single" w:sz="4" w:space="0" w:color="auto"/>
+            </w:tcBorders>
+          </w:tcPr>
+          <w:p>
+            <w:pPr>
+              <w:rPr>
+                <w:rFonts w:eastAsia="Malgun Gothic"/>
+                <w:lang w:val="en-CA" w:eastAsia="ko-KR"/>
+              </w:rPr>
+            </w:pPr>
+            <w:r>
+              <w:rPr>
+                <w:rFonts w:eastAsia="Malgun Gothic"/>
+                <w:lang w:val="en-CA" w:eastAsia="ko-KR"/>
+              </w:rPr>
+              <w:lastRenderedPageBreak/>
               <w:t>Success</w:t>
             </w:r>
           </w:p>
         </w:tc>
         <w:tc>
           <w:tcPr>
-            <w:tcW w:w="2935" w:type="dxa"/>
+            <w:tcW w:w="2456" w:type="dxa"/>
+            <w:tcBorders>
+              <w:top w:val="single" w:sz="4" w:space="0" w:color="auto"/>
+              <w:left w:val="single" w:sz="4" w:space="0" w:color="auto"/>
+              <w:bottom w:val="single" w:sz="4" w:space="0" w:color="auto"/>
+              <w:right w:val="single" w:sz="4" w:space="0" w:color="auto"/>
+            </w:tcBorders>
+          </w:tcPr>
+          <w:p>
+            <w:pPr>
+              <w:rPr>
+                <w:lang w:val="en-CA" w:eastAsia="ko-KR"/>
+              </w:rPr>
+            </w:pPr>
+          </w:p>
+        </w:tc>
+        <w:tc>
+          <w:tcPr>
+            <w:tcW w:w="5620" w:type="dxa"/>
             <w:tcBorders>
               <w:top w:val="single" w:sz="4" w:space="0" w:color="auto"/>
               <w:left w:val="single" w:sz="4" w:space="0" w:color="auto"/>
@@ -1727,7 +2419,7 @@
     </w:tbl>
     <w:p/>
     <w:sectPr>
-      <w:pgSz w:w="12240" w:h="15840"/>
+      <w:pgSz w:w="15840" w:h="12240" w:orient="landscape"/>
       <w:pgMar w:top="1440" w:right="1440" w:bottom="1440" w:left="1440" w:header="720" w:footer="720" w:gutter="0"/>
       <w:cols w:space="720"/>
       <w:docGrid w:linePitch="360"/>
@@ -1737,7 +2429,7 @@
 </file>
 
 <file path=word/styles.xml><?xml version="1.0" encoding="utf-8"?>
-<w:styles xmlns:mc="http://schemas.openxmlformats.org/markup-compatibility/2006" xmlns:r="http://schemas.openxmlformats.org/officeDocument/2006/relationships" xmlns:w="http://schemas.openxmlformats.org/wordprocessingml/2006/main" xmlns:w14="http://schemas.microsoft.com/office/word/2010/wordml" mc:Ignorable="w14">
+<w:styles xmlns:r="http://schemas.openxmlformats.org/officeDocument/2006/relationships" xmlns:w="http://schemas.openxmlformats.org/wordprocessingml/2006/main">
   <w:docDefaults>
     <w:rPrDefault>
       <w:rPr>
@@ -1911,6 +2603,7 @@
     <w:uiPriority w:val="99"/>
     <w:semiHidden/>
     <w:unhideWhenUsed/>
+    <w:qFormat/>
     <w:tblPr>
       <w:tblInd w:w="0" w:type="dxa"/>
       <w:tblCellMar>
@@ -1926,6 +2619,36 @@
     <w:uiPriority w:val="99"/>
     <w:semiHidden/>
     <w:unhideWhenUsed/>
+  </w:style>
+  <w:style w:type="paragraph" w:styleId="BalloonText">
+    <w:name w:val="Balloon Text"/>
+    <w:basedOn w:val="Normal"/>
+    <w:link w:val="BalloonTextChar"/>
+    <w:uiPriority w:val="99"/>
+    <w:semiHidden/>
+    <w:unhideWhenUsed/>
+    <w:rsid w:val="008D0E75"/>
+    <w:pPr>
+      <w:spacing w:after="0" w:line="240" w:lineRule="auto"/>
+    </w:pPr>
+    <w:rPr>
+      <w:rFonts w:ascii="Tahoma" w:hAnsi="Tahoma" w:cs="Tahoma"/>
+      <w:sz w:val="16"/>
+      <w:szCs w:val="16"/>
+    </w:rPr>
+  </w:style>
+  <w:style w:type="character" w:customStyle="1" w:styleId="BalloonTextChar">
+    <w:name w:val="Balloon Text Char"/>
+    <w:basedOn w:val="DefaultParagraphFont"/>
+    <w:link w:val="BalloonText"/>
+    <w:uiPriority w:val="99"/>
+    <w:semiHidden/>
+    <w:rsid w:val="008D0E75"/>
+    <w:rPr>
+      <w:rFonts w:ascii="Tahoma" w:eastAsiaTheme="minorEastAsia" w:hAnsi="Tahoma" w:cs="Tahoma"/>
+      <w:sz w:val="16"/>
+      <w:szCs w:val="16"/>
+    </w:rPr>
   </w:style>
 </w:styles>
 </file>

</xml_diff>